<commit_message>
Se agrega al archivo de Estrategia los detalles sobre el archivo de configuración.
</commit_message>
<xml_diff>
--- a/DocumentacionEntrega/Estrategia.docx
+++ b/DocumentacionEntrega/Estrategia.docx
@@ -580,7 +580,7 @@
       </w:pPr>
       <w:bookmarkStart w:id="1" w:name="_Toc422210175"/>
       <w:bookmarkStart w:id="2" w:name="_Toc422211045"/>
-      <w:bookmarkStart w:id="3" w:name="_Toc422240668"/>
+      <w:bookmarkStart w:id="3" w:name="_Toc422260390"/>
       <w:r>
         <w:lastRenderedPageBreak/>
         <w:t>Tabla de contenidos.</w:t>
@@ -613,7 +613,7 @@
       <w:r>
         <w:fldChar w:fldCharType="separate"/>
       </w:r>
-      <w:hyperlink w:anchor="_Toc422240668" w:history="1">
+      <w:hyperlink w:anchor="_Toc422260390" w:history="1">
         <w:r>
           <w:rPr>
             <w:rStyle w:val="Hipervnculo"/>
@@ -660,7 +660,7 @@
             <w:noProof/>
             <w:webHidden/>
           </w:rPr>
-          <w:instrText xml:space="preserve"> PAGEREF _Toc422240668 \h </w:instrText>
+          <w:instrText xml:space="preserve"> PAGEREF _Toc422260390 \h </w:instrText>
         </w:r>
         <w:r>
           <w:rPr>
@@ -705,7 +705,7 @@
           <w:lang w:eastAsia="es-AR"/>
         </w:rPr>
       </w:pPr>
-      <w:hyperlink w:anchor="_Toc422240669" w:history="1">
+      <w:hyperlink w:anchor="_Toc422260391" w:history="1">
         <w:r>
           <w:rPr>
             <w:rStyle w:val="Hipervnculo"/>
@@ -731,6 +731,98 @@
             <w:rStyle w:val="Hipervnculo"/>
             <w:noProof/>
           </w:rPr>
+          <w:t>Archivo de configuración.</w:t>
+        </w:r>
+        <w:r>
+          <w:rPr>
+            <w:noProof/>
+            <w:webHidden/>
+          </w:rPr>
+          <w:tab/>
+        </w:r>
+        <w:r>
+          <w:rPr>
+            <w:noProof/>
+            <w:webHidden/>
+          </w:rPr>
+          <w:fldChar w:fldCharType="begin"/>
+        </w:r>
+        <w:r>
+          <w:rPr>
+            <w:noProof/>
+            <w:webHidden/>
+          </w:rPr>
+          <w:instrText xml:space="preserve"> PAGEREF _Toc422260391 \h </w:instrText>
+        </w:r>
+        <w:r>
+          <w:rPr>
+            <w:noProof/>
+            <w:webHidden/>
+          </w:rPr>
+        </w:r>
+        <w:r>
+          <w:rPr>
+            <w:noProof/>
+            <w:webHidden/>
+          </w:rPr>
+          <w:fldChar w:fldCharType="separate"/>
+        </w:r>
+        <w:r>
+          <w:rPr>
+            <w:noProof/>
+            <w:webHidden/>
+          </w:rPr>
+          <w:t>3</w:t>
+        </w:r>
+        <w:r>
+          <w:rPr>
+            <w:noProof/>
+            <w:webHidden/>
+          </w:rPr>
+          <w:fldChar w:fldCharType="end"/>
+        </w:r>
+      </w:hyperlink>
+    </w:p>
+    <w:p>
+      <w:pPr>
+        <w:pStyle w:val="TDC1"/>
+        <w:rPr>
+          <w:rFonts w:eastAsiaTheme="minorEastAsia"/>
+          <w:b w:val="0"/>
+          <w:bCs w:val="0"/>
+          <w:caps w:val="0"/>
+          <w:noProof/>
+          <w:sz w:val="22"/>
+          <w:szCs w:val="22"/>
+          <w:lang w:eastAsia="es-AR"/>
+        </w:rPr>
+      </w:pPr>
+      <w:hyperlink w:anchor="_Toc422260392" w:history="1">
+        <w:r>
+          <w:rPr>
+            <w:rStyle w:val="Hipervnculo"/>
+            <w:noProof/>
+          </w:rPr>
+          <w:t>3.</w:t>
+        </w:r>
+        <w:r>
+          <w:rPr>
+            <w:rFonts w:eastAsiaTheme="minorEastAsia"/>
+            <w:b w:val="0"/>
+            <w:bCs w:val="0"/>
+            <w:caps w:val="0"/>
+            <w:noProof/>
+            <w:sz w:val="22"/>
+            <w:szCs w:val="22"/>
+            <w:lang w:eastAsia="es-AR"/>
+          </w:rPr>
+          <w:tab/>
+        </w:r>
+        <w:r>
+          <w:rPr>
+            <w:rStyle w:val="Hipervnculo"/>
+            <w:noProof/>
+          </w:rPr>
           <w:t>Migración de datos desde la tabla maestra y generación de entidades.</w:t>
         </w:r>
         <w:r>
@@ -752,7 +844,7 @@
             <w:noProof/>
             <w:webHidden/>
           </w:rPr>
-          <w:instrText xml:space="preserve"> PAGEREF _Toc422240669 \h </w:instrText>
+          <w:instrText xml:space="preserve"> PAGEREF _Toc422260392 \h </w:instrText>
         </w:r>
         <w:r>
           <w:rPr>
@@ -772,7 +864,7 @@
             <w:noProof/>
             <w:webHidden/>
           </w:rPr>
-          <w:t>3</w:t>
+          <w:t>4</w:t>
         </w:r>
         <w:r>
           <w:rPr>
@@ -799,7 +891,7 @@
           <w:lang w:eastAsia="es-AR"/>
         </w:rPr>
       </w:pPr>
-      <w:hyperlink w:anchor="_Toc422240670" w:history="1">
+      <w:hyperlink w:anchor="_Toc422260393" w:history="1">
         <w:r>
           <w:rPr>
             <w:rStyle w:val="Hipervnculo"/>
@@ -844,7 +936,7 @@
             <w:noProof/>
             <w:webHidden/>
           </w:rPr>
-          <w:instrText xml:space="preserve"> PAGEREF _Toc422240670 \h </w:instrText>
+          <w:instrText xml:space="preserve"> PAGEREF _Toc422260393 \h </w:instrText>
         </w:r>
         <w:r>
           <w:rPr>
@@ -864,7 +956,7 @@
             <w:noProof/>
             <w:webHidden/>
           </w:rPr>
-          <w:t>3</w:t>
+          <w:t>4</w:t>
         </w:r>
         <w:r>
           <w:rPr>
@@ -891,7 +983,7 @@
           <w:lang w:eastAsia="es-AR"/>
         </w:rPr>
       </w:pPr>
-      <w:hyperlink w:anchor="_Toc422240671" w:history="1">
+      <w:hyperlink w:anchor="_Toc422260394" w:history="1">
         <w:r>
           <w:rPr>
             <w:rStyle w:val="Hipervnculo"/>
@@ -936,7 +1028,7 @@
             <w:noProof/>
             <w:webHidden/>
           </w:rPr>
-          <w:instrText xml:space="preserve"> PAGEREF _Toc422240671 \h </w:instrText>
+          <w:instrText xml:space="preserve"> PAGEREF _Toc422260394 \h </w:instrText>
         </w:r>
         <w:r>
           <w:rPr>
@@ -956,7 +1048,7 @@
             <w:noProof/>
             <w:webHidden/>
           </w:rPr>
-          <w:t>3</w:t>
+          <w:t>4</w:t>
         </w:r>
         <w:r>
           <w:rPr>
@@ -983,7 +1075,7 @@
           <w:lang w:eastAsia="es-AR"/>
         </w:rPr>
       </w:pPr>
-      <w:hyperlink w:anchor="_Toc422240672" w:history="1">
+      <w:hyperlink w:anchor="_Toc422260395" w:history="1">
         <w:r>
           <w:rPr>
             <w:rStyle w:val="Hipervnculo"/>
@@ -1028,7 +1120,7 @@
             <w:noProof/>
             <w:webHidden/>
           </w:rPr>
-          <w:instrText xml:space="preserve"> PAGEREF _Toc422240672 \h </w:instrText>
+          <w:instrText xml:space="preserve"> PAGEREF _Toc422260395 \h </w:instrText>
         </w:r>
         <w:r>
           <w:rPr>
@@ -1048,7 +1140,7 @@
             <w:noProof/>
             <w:webHidden/>
           </w:rPr>
-          <w:t>3</w:t>
+          <w:t>4</w:t>
         </w:r>
         <w:r>
           <w:rPr>
@@ -1075,7 +1167,7 @@
           <w:lang w:eastAsia="es-AR"/>
         </w:rPr>
       </w:pPr>
-      <w:hyperlink w:anchor="_Toc422240673" w:history="1">
+      <w:hyperlink w:anchor="_Toc422260396" w:history="1">
         <w:r>
           <w:rPr>
             <w:rStyle w:val="Hipervnculo"/>
@@ -1120,7 +1212,7 @@
             <w:noProof/>
             <w:webHidden/>
           </w:rPr>
-          <w:instrText xml:space="preserve"> PAGEREF _Toc422240673 \h </w:instrText>
+          <w:instrText xml:space="preserve"> PAGEREF _Toc422260396 \h </w:instrText>
         </w:r>
         <w:r>
           <w:rPr>
@@ -1140,7 +1232,7 @@
             <w:noProof/>
             <w:webHidden/>
           </w:rPr>
-          <w:t>4</w:t>
+          <w:t>5</w:t>
         </w:r>
         <w:r>
           <w:rPr>
@@ -1167,7 +1259,7 @@
           <w:lang w:eastAsia="es-AR"/>
         </w:rPr>
       </w:pPr>
-      <w:hyperlink w:anchor="_Toc422240674" w:history="1">
+      <w:hyperlink w:anchor="_Toc422260397" w:history="1">
         <w:r>
           <w:rPr>
             <w:rStyle w:val="Hipervnculo"/>
@@ -1212,7 +1304,7 @@
             <w:noProof/>
             <w:webHidden/>
           </w:rPr>
-          <w:instrText xml:space="preserve"> PAGEREF _Toc422240674 \h </w:instrText>
+          <w:instrText xml:space="preserve"> PAGEREF _Toc422260397 \h </w:instrText>
         </w:r>
         <w:r>
           <w:rPr>
@@ -1232,7 +1324,7 @@
             <w:noProof/>
             <w:webHidden/>
           </w:rPr>
-          <w:t>4</w:t>
+          <w:t>5</w:t>
         </w:r>
         <w:r>
           <w:rPr>
@@ -1259,7 +1351,7 @@
           <w:lang w:eastAsia="es-AR"/>
         </w:rPr>
       </w:pPr>
-      <w:hyperlink w:anchor="_Toc422240675" w:history="1">
+      <w:hyperlink w:anchor="_Toc422260398" w:history="1">
         <w:r>
           <w:rPr>
             <w:rStyle w:val="Hipervnculo"/>
@@ -1304,7 +1396,7 @@
             <w:noProof/>
             <w:webHidden/>
           </w:rPr>
-          <w:instrText xml:space="preserve"> PAGEREF _Toc422240675 \h </w:instrText>
+          <w:instrText xml:space="preserve"> PAGEREF _Toc422260398 \h </w:instrText>
         </w:r>
         <w:r>
           <w:rPr>
@@ -1324,7 +1416,7 @@
             <w:noProof/>
             <w:webHidden/>
           </w:rPr>
-          <w:t>4</w:t>
+          <w:t>5</w:t>
         </w:r>
         <w:r>
           <w:rPr>
@@ -1351,7 +1443,7 @@
           <w:lang w:eastAsia="es-AR"/>
         </w:rPr>
       </w:pPr>
-      <w:hyperlink w:anchor="_Toc422240676" w:history="1">
+      <w:hyperlink w:anchor="_Toc422260399" w:history="1">
         <w:r>
           <w:rPr>
             <w:rStyle w:val="Hipervnculo"/>
@@ -1396,7 +1488,7 @@
             <w:noProof/>
             <w:webHidden/>
           </w:rPr>
-          <w:instrText xml:space="preserve"> PAGEREF _Toc422240676 \h </w:instrText>
+          <w:instrText xml:space="preserve"> PAGEREF _Toc422260399 \h </w:instrText>
         </w:r>
         <w:r>
           <w:rPr>
@@ -1416,7 +1508,7 @@
             <w:noProof/>
             <w:webHidden/>
           </w:rPr>
-          <w:t>6</w:t>
+          <w:t>7</w:t>
         </w:r>
         <w:r>
           <w:rPr>
@@ -1443,7 +1535,7 @@
           <w:lang w:eastAsia="es-AR"/>
         </w:rPr>
       </w:pPr>
-      <w:hyperlink w:anchor="_Toc422240677" w:history="1">
+      <w:hyperlink w:anchor="_Toc422260400" w:history="1">
         <w:r>
           <w:rPr>
             <w:rStyle w:val="Hipervnculo"/>
@@ -1488,7 +1580,7 @@
             <w:noProof/>
             <w:webHidden/>
           </w:rPr>
-          <w:instrText xml:space="preserve"> PAGEREF _Toc422240677 \h </w:instrText>
+          <w:instrText xml:space="preserve"> PAGEREF _Toc422260400 \h </w:instrText>
         </w:r>
         <w:r>
           <w:rPr>
@@ -1508,7 +1600,7 @@
             <w:noProof/>
             <w:webHidden/>
           </w:rPr>
-          <w:t>6</w:t>
+          <w:t>7</w:t>
         </w:r>
         <w:r>
           <w:rPr>
@@ -1535,7 +1627,7 @@
           <w:lang w:eastAsia="es-AR"/>
         </w:rPr>
       </w:pPr>
-      <w:hyperlink w:anchor="_Toc422240678" w:history="1">
+      <w:hyperlink w:anchor="_Toc422260401" w:history="1">
         <w:r>
           <w:rPr>
             <w:rStyle w:val="Hipervnculo"/>
@@ -1580,7 +1672,7 @@
             <w:noProof/>
             <w:webHidden/>
           </w:rPr>
-          <w:instrText xml:space="preserve"> PAGEREF _Toc422240678 \h </w:instrText>
+          <w:instrText xml:space="preserve"> PAGEREF _Toc422260401 \h </w:instrText>
         </w:r>
         <w:r>
           <w:rPr>
@@ -1600,7 +1692,7 @@
             <w:noProof/>
             <w:webHidden/>
           </w:rPr>
-          <w:t>6</w:t>
+          <w:t>7</w:t>
         </w:r>
         <w:r>
           <w:rPr>
@@ -1627,7 +1719,7 @@
           <w:lang w:eastAsia="es-AR"/>
         </w:rPr>
       </w:pPr>
-      <w:hyperlink w:anchor="_Toc422240679" w:history="1">
+      <w:hyperlink w:anchor="_Toc422260402" w:history="1">
         <w:r>
           <w:rPr>
             <w:rStyle w:val="Hipervnculo"/>
@@ -1672,7 +1764,7 @@
             <w:noProof/>
             <w:webHidden/>
           </w:rPr>
-          <w:instrText xml:space="preserve"> PAGEREF _Toc422240679 \h </w:instrText>
+          <w:instrText xml:space="preserve"> PAGEREF _Toc422260402 \h </w:instrText>
         </w:r>
         <w:r>
           <w:rPr>
@@ -1692,7 +1784,7 @@
             <w:noProof/>
             <w:webHidden/>
           </w:rPr>
-          <w:t>7</w:t>
+          <w:t>8</w:t>
         </w:r>
         <w:r>
           <w:rPr>
@@ -1719,7 +1811,7 @@
           <w:lang w:eastAsia="es-AR"/>
         </w:rPr>
       </w:pPr>
-      <w:hyperlink w:anchor="_Toc422240680" w:history="1">
+      <w:hyperlink w:anchor="_Toc422260403" w:history="1">
         <w:r>
           <w:rPr>
             <w:rStyle w:val="Hipervnculo"/>
@@ -1764,7 +1856,7 @@
             <w:noProof/>
             <w:webHidden/>
           </w:rPr>
-          <w:instrText xml:space="preserve"> PAGEREF _Toc422240680 \h </w:instrText>
+          <w:instrText xml:space="preserve"> PAGEREF _Toc422260403 \h </w:instrText>
         </w:r>
         <w:r>
           <w:rPr>
@@ -1784,7 +1876,7 @@
             <w:noProof/>
             <w:webHidden/>
           </w:rPr>
-          <w:t>7</w:t>
+          <w:t>8</w:t>
         </w:r>
         <w:r>
           <w:rPr>
@@ -1811,7 +1903,7 @@
           <w:lang w:eastAsia="es-AR"/>
         </w:rPr>
       </w:pPr>
-      <w:hyperlink w:anchor="_Toc422240681" w:history="1">
+      <w:hyperlink w:anchor="_Toc422260404" w:history="1">
         <w:r>
           <w:rPr>
             <w:rStyle w:val="Hipervnculo"/>
@@ -1856,7 +1948,7 @@
             <w:noProof/>
             <w:webHidden/>
           </w:rPr>
-          <w:instrText xml:space="preserve"> PAGEREF _Toc422240681 \h </w:instrText>
+          <w:instrText xml:space="preserve"> PAGEREF _Toc422260404 \h </w:instrText>
         </w:r>
         <w:r>
           <w:rPr>
@@ -1876,7 +1968,7 @@
             <w:noProof/>
             <w:webHidden/>
           </w:rPr>
-          <w:t>8</w:t>
+          <w:t>9</w:t>
         </w:r>
         <w:r>
           <w:rPr>
@@ -1903,7 +1995,7 @@
           <w:lang w:eastAsia="es-AR"/>
         </w:rPr>
       </w:pPr>
-      <w:hyperlink w:anchor="_Toc422240682" w:history="1">
+      <w:hyperlink w:anchor="_Toc422260405" w:history="1">
         <w:r>
           <w:rPr>
             <w:rStyle w:val="Hipervnculo"/>
@@ -1948,7 +2040,7 @@
             <w:noProof/>
             <w:webHidden/>
           </w:rPr>
-          <w:instrText xml:space="preserve"> PAGEREF _Toc422240682 \h </w:instrText>
+          <w:instrText xml:space="preserve"> PAGEREF _Toc422260405 \h </w:instrText>
         </w:r>
         <w:r>
           <w:rPr>
@@ -1968,7 +2060,7 @@
             <w:noProof/>
             <w:webHidden/>
           </w:rPr>
-          <w:t>8</w:t>
+          <w:t>9</w:t>
         </w:r>
         <w:r>
           <w:rPr>
@@ -1995,7 +2087,7 @@
           <w:lang w:eastAsia="es-AR"/>
         </w:rPr>
       </w:pPr>
-      <w:hyperlink w:anchor="_Toc422240683" w:history="1">
+      <w:hyperlink w:anchor="_Toc422260406" w:history="1">
         <w:r>
           <w:rPr>
             <w:rStyle w:val="Hipervnculo"/>
@@ -2040,7 +2132,7 @@
             <w:noProof/>
             <w:webHidden/>
           </w:rPr>
-          <w:instrText xml:space="preserve"> PAGEREF _Toc422240683 \h </w:instrText>
+          <w:instrText xml:space="preserve"> PAGEREF _Toc422260406 \h </w:instrText>
         </w:r>
         <w:r>
           <w:rPr>
@@ -2060,7 +2152,7 @@
             <w:noProof/>
             <w:webHidden/>
           </w:rPr>
-          <w:t>8</w:t>
+          <w:t>9</w:t>
         </w:r>
         <w:r>
           <w:rPr>
@@ -2087,7 +2179,7 @@
           <w:lang w:eastAsia="es-AR"/>
         </w:rPr>
       </w:pPr>
-      <w:hyperlink w:anchor="_Toc422240684" w:history="1">
+      <w:hyperlink w:anchor="_Toc422260407" w:history="1">
         <w:r>
           <w:rPr>
             <w:rStyle w:val="Hipervnculo"/>
@@ -2132,7 +2224,7 @@
             <w:noProof/>
             <w:webHidden/>
           </w:rPr>
-          <w:instrText xml:space="preserve"> PAGEREF _Toc422240684 \h </w:instrText>
+          <w:instrText xml:space="preserve"> PAGEREF _Toc422260407 \h </w:instrText>
         </w:r>
         <w:r>
           <w:rPr>
@@ -2152,7 +2244,7 @@
             <w:noProof/>
             <w:webHidden/>
           </w:rPr>
-          <w:t>8</w:t>
+          <w:t>9</w:t>
         </w:r>
         <w:r>
           <w:rPr>
@@ -2179,7 +2271,7 @@
           <w:lang w:eastAsia="es-AR"/>
         </w:rPr>
       </w:pPr>
-      <w:hyperlink w:anchor="_Toc422240685" w:history="1">
+      <w:hyperlink w:anchor="_Toc422260408" w:history="1">
         <w:r>
           <w:rPr>
             <w:rStyle w:val="Hipervnculo"/>
@@ -2224,7 +2316,7 @@
             <w:noProof/>
             <w:webHidden/>
           </w:rPr>
-          <w:instrText xml:space="preserve"> PAGEREF _Toc422240685 \h </w:instrText>
+          <w:instrText xml:space="preserve"> PAGEREF _Toc422260408 \h </w:instrText>
         </w:r>
         <w:r>
           <w:rPr>
@@ -2244,7 +2336,7 @@
             <w:noProof/>
             <w:webHidden/>
           </w:rPr>
-          <w:t>9</w:t>
+          <w:t>10</w:t>
         </w:r>
         <w:r>
           <w:rPr>
@@ -2271,7 +2363,7 @@
           <w:lang w:eastAsia="es-AR"/>
         </w:rPr>
       </w:pPr>
-      <w:hyperlink w:anchor="_Toc422240686" w:history="1">
+      <w:hyperlink w:anchor="_Toc422260409" w:history="1">
         <w:r>
           <w:rPr>
             <w:rStyle w:val="Hipervnculo"/>
@@ -2316,7 +2408,7 @@
             <w:noProof/>
             <w:webHidden/>
           </w:rPr>
-          <w:instrText xml:space="preserve"> PAGEREF _Toc422240686 \h </w:instrText>
+          <w:instrText xml:space="preserve"> PAGEREF _Toc422260409 \h </w:instrText>
         </w:r>
         <w:r>
           <w:rPr>
@@ -2336,7 +2428,7 @@
             <w:noProof/>
             <w:webHidden/>
           </w:rPr>
-          <w:t>9</w:t>
+          <w:t>10</w:t>
         </w:r>
         <w:r>
           <w:rPr>
@@ -2363,7 +2455,7 @@
           <w:lang w:eastAsia="es-AR"/>
         </w:rPr>
       </w:pPr>
-      <w:hyperlink w:anchor="_Toc422240687" w:history="1">
+      <w:hyperlink w:anchor="_Toc422260410" w:history="1">
         <w:r>
           <w:rPr>
             <w:rStyle w:val="Hipervnculo"/>
@@ -2408,7 +2500,7 @@
             <w:noProof/>
             <w:webHidden/>
           </w:rPr>
-          <w:instrText xml:space="preserve"> PAGEREF _Toc422240687 \h </w:instrText>
+          <w:instrText xml:space="preserve"> PAGEREF _Toc422260410 \h </w:instrText>
         </w:r>
         <w:r>
           <w:rPr>
@@ -2428,7 +2520,7 @@
             <w:noProof/>
             <w:webHidden/>
           </w:rPr>
-          <w:t>9</w:t>
+          <w:t>10</w:t>
         </w:r>
         <w:r>
           <w:rPr>
@@ -2455,7 +2547,7 @@
           <w:lang w:eastAsia="es-AR"/>
         </w:rPr>
       </w:pPr>
-      <w:hyperlink w:anchor="_Toc422240688" w:history="1">
+      <w:hyperlink w:anchor="_Toc422260411" w:history="1">
         <w:r>
           <w:rPr>
             <w:rStyle w:val="Hipervnculo"/>
@@ -2500,7 +2592,7 @@
             <w:noProof/>
             <w:webHidden/>
           </w:rPr>
-          <w:instrText xml:space="preserve"> PAGEREF _Toc422240688 \h </w:instrText>
+          <w:instrText xml:space="preserve"> PAGEREF _Toc422260411 \h </w:instrText>
         </w:r>
         <w:r>
           <w:rPr>
@@ -2520,7 +2612,7 @@
             <w:noProof/>
             <w:webHidden/>
           </w:rPr>
-          <w:t>9</w:t>
+          <w:t>10</w:t>
         </w:r>
         <w:r>
           <w:rPr>
@@ -2547,7 +2639,7 @@
           <w:lang w:eastAsia="es-AR"/>
         </w:rPr>
       </w:pPr>
-      <w:hyperlink w:anchor="_Toc422240689" w:history="1">
+      <w:hyperlink w:anchor="_Toc422260412" w:history="1">
         <w:r>
           <w:rPr>
             <w:rStyle w:val="Hipervnculo"/>
@@ -2592,7 +2684,7 @@
             <w:noProof/>
             <w:webHidden/>
           </w:rPr>
-          <w:instrText xml:space="preserve"> PAGEREF _Toc422240689 \h </w:instrText>
+          <w:instrText xml:space="preserve"> PAGEREF _Toc422260412 \h </w:instrText>
         </w:r>
         <w:r>
           <w:rPr>
@@ -2612,7 +2704,7 @@
             <w:noProof/>
             <w:webHidden/>
           </w:rPr>
-          <w:t>9</w:t>
+          <w:t>10</w:t>
         </w:r>
         <w:r>
           <w:rPr>
@@ -2637,13 +2729,13 @@
           <w:lang w:eastAsia="es-AR"/>
         </w:rPr>
       </w:pPr>
-      <w:hyperlink w:anchor="_Toc422240690" w:history="1">
+      <w:hyperlink w:anchor="_Toc422260413" w:history="1">
         <w:r>
           <w:rPr>
             <w:rStyle w:val="Hipervnculo"/>
             <w:noProof/>
           </w:rPr>
-          <w:t>3.</w:t>
+          <w:t>4.</w:t>
         </w:r>
         <w:r>
           <w:rPr>
@@ -2684,7 +2776,7 @@
             <w:noProof/>
             <w:webHidden/>
           </w:rPr>
-          <w:instrText xml:space="preserve"> PAGEREF _Toc422240690 \h </w:instrText>
+          <w:instrText xml:space="preserve"> PAGEREF _Toc422260413 \h </w:instrText>
         </w:r>
         <w:r>
           <w:rPr>
@@ -2704,7 +2796,7 @@
             <w:noProof/>
             <w:webHidden/>
           </w:rPr>
-          <w:t>10</w:t>
+          <w:t>11</w:t>
         </w:r>
         <w:r>
           <w:rPr>
@@ -2731,7 +2823,7 @@
           <w:lang w:eastAsia="es-AR"/>
         </w:rPr>
       </w:pPr>
-      <w:hyperlink w:anchor="_Toc422240691" w:history="1">
+      <w:hyperlink w:anchor="_Toc422260414" w:history="1">
         <w:r>
           <w:rPr>
             <w:rStyle w:val="Hipervnculo"/>
@@ -2776,7 +2868,7 @@
             <w:noProof/>
             <w:webHidden/>
           </w:rPr>
-          <w:instrText xml:space="preserve"> PAGEREF _Toc422240691 \h </w:instrText>
+          <w:instrText xml:space="preserve"> PAGEREF _Toc422260414 \h </w:instrText>
         </w:r>
         <w:r>
           <w:rPr>
@@ -2796,7 +2888,7 @@
             <w:noProof/>
             <w:webHidden/>
           </w:rPr>
-          <w:t>10</w:t>
+          <w:t>11</w:t>
         </w:r>
         <w:r>
           <w:rPr>
@@ -2823,7 +2915,7 @@
           <w:lang w:eastAsia="es-AR"/>
         </w:rPr>
       </w:pPr>
-      <w:hyperlink w:anchor="_Toc422240692" w:history="1">
+      <w:hyperlink w:anchor="_Toc422260415" w:history="1">
         <w:r>
           <w:rPr>
             <w:rStyle w:val="Hipervnculo"/>
@@ -2868,7 +2960,7 @@
             <w:noProof/>
             <w:webHidden/>
           </w:rPr>
-          <w:instrText xml:space="preserve"> PAGEREF _Toc422240692 \h </w:instrText>
+          <w:instrText xml:space="preserve"> PAGEREF _Toc422260415 \h </w:instrText>
         </w:r>
         <w:r>
           <w:rPr>
@@ -2888,7 +2980,7 @@
             <w:noProof/>
             <w:webHidden/>
           </w:rPr>
-          <w:t>10</w:t>
+          <w:t>11</w:t>
         </w:r>
         <w:r>
           <w:rPr>
@@ -2915,7 +3007,7 @@
           <w:lang w:eastAsia="es-AR"/>
         </w:rPr>
       </w:pPr>
-      <w:hyperlink w:anchor="_Toc422240693" w:history="1">
+      <w:hyperlink w:anchor="_Toc422260416" w:history="1">
         <w:r>
           <w:rPr>
             <w:rStyle w:val="Hipervnculo"/>
@@ -2960,7 +3052,7 @@
             <w:noProof/>
             <w:webHidden/>
           </w:rPr>
-          <w:instrText xml:space="preserve"> PAGEREF _Toc422240693 \h </w:instrText>
+          <w:instrText xml:space="preserve"> PAGEREF _Toc422260416 \h </w:instrText>
         </w:r>
         <w:r>
           <w:rPr>
@@ -2980,7 +3072,7 @@
             <w:noProof/>
             <w:webHidden/>
           </w:rPr>
-          <w:t>10</w:t>
+          <w:t>11</w:t>
         </w:r>
         <w:r>
           <w:rPr>
@@ -3007,7 +3099,7 @@
           <w:lang w:eastAsia="es-AR"/>
         </w:rPr>
       </w:pPr>
-      <w:hyperlink w:anchor="_Toc422240694" w:history="1">
+      <w:hyperlink w:anchor="_Toc422260417" w:history="1">
         <w:r>
           <w:rPr>
             <w:rStyle w:val="Hipervnculo"/>
@@ -3052,7 +3144,7 @@
             <w:noProof/>
             <w:webHidden/>
           </w:rPr>
-          <w:instrText xml:space="preserve"> PAGEREF _Toc422240694 \h </w:instrText>
+          <w:instrText xml:space="preserve"> PAGEREF _Toc422260417 \h </w:instrText>
         </w:r>
         <w:r>
           <w:rPr>
@@ -3072,7 +3164,7 @@
             <w:noProof/>
             <w:webHidden/>
           </w:rPr>
-          <w:t>10</w:t>
+          <w:t>11</w:t>
         </w:r>
         <w:r>
           <w:rPr>
@@ -3099,7 +3191,7 @@
           <w:lang w:eastAsia="es-AR"/>
         </w:rPr>
       </w:pPr>
-      <w:hyperlink w:anchor="_Toc422240695" w:history="1">
+      <w:hyperlink w:anchor="_Toc422260418" w:history="1">
         <w:r>
           <w:rPr>
             <w:rStyle w:val="Hipervnculo"/>
@@ -3144,7 +3236,7 @@
             <w:noProof/>
             <w:webHidden/>
           </w:rPr>
-          <w:instrText xml:space="preserve"> PAGEREF _Toc422240695 \h </w:instrText>
+          <w:instrText xml:space="preserve"> PAGEREF _Toc422260418 \h </w:instrText>
         </w:r>
         <w:r>
           <w:rPr>
@@ -3164,7 +3256,7 @@
             <w:noProof/>
             <w:webHidden/>
           </w:rPr>
-          <w:t>10</w:t>
+          <w:t>11</w:t>
         </w:r>
         <w:r>
           <w:rPr>
@@ -3189,13 +3281,13 @@
           <w:lang w:eastAsia="es-AR"/>
         </w:rPr>
       </w:pPr>
-      <w:hyperlink w:anchor="_Toc422240696" w:history="1">
+      <w:hyperlink w:anchor="_Toc422260419" w:history="1">
         <w:r>
           <w:rPr>
             <w:rStyle w:val="Hipervnculo"/>
             <w:noProof/>
           </w:rPr>
-          <w:t>4.</w:t>
+          <w:t>5.</w:t>
         </w:r>
         <w:r>
           <w:rPr>
@@ -3236,7 +3328,7 @@
             <w:noProof/>
             <w:webHidden/>
           </w:rPr>
-          <w:instrText xml:space="preserve"> PAGEREF _Toc422240696 \h </w:instrText>
+          <w:instrText xml:space="preserve"> PAGEREF _Toc422260419 \h </w:instrText>
         </w:r>
         <w:r>
           <w:rPr>
@@ -3256,7 +3348,7 @@
             <w:noProof/>
             <w:webHidden/>
           </w:rPr>
-          <w:t>11</w:t>
+          <w:t>12</w:t>
         </w:r>
         <w:r>
           <w:rPr>
@@ -3281,13 +3373,13 @@
           <w:lang w:eastAsia="es-AR"/>
         </w:rPr>
       </w:pPr>
-      <w:hyperlink w:anchor="_Toc422240697" w:history="1">
+      <w:hyperlink w:anchor="_Toc422260420" w:history="1">
         <w:r>
           <w:rPr>
             <w:rStyle w:val="Hipervnculo"/>
             <w:noProof/>
           </w:rPr>
-          <w:t>5.</w:t>
+          <w:t>6.</w:t>
         </w:r>
         <w:r>
           <w:rPr>
@@ -3328,7 +3420,7 @@
             <w:noProof/>
             <w:webHidden/>
           </w:rPr>
-          <w:instrText xml:space="preserve"> PAGEREF _Toc422240697 \h </w:instrText>
+          <w:instrText xml:space="preserve"> PAGEREF _Toc422260420 \h </w:instrText>
         </w:r>
         <w:r>
           <w:rPr>
@@ -3348,7 +3440,7 @@
             <w:noProof/>
             <w:webHidden/>
           </w:rPr>
-          <w:t>14</w:t>
+          <w:t>15</w:t>
         </w:r>
         <w:r>
           <w:rPr>
@@ -3375,7 +3467,139 @@
           <w:numId w:val="4"/>
         </w:numPr>
       </w:pPr>
-      <w:bookmarkStart w:id="5" w:name="_Toc422240669"/>
+      <w:bookmarkStart w:id="5" w:name="_Toc422260391"/>
+      <w:r>
+        <w:lastRenderedPageBreak/>
+        <w:t>Archivo de configuración.</w:t>
+      </w:r>
+      <w:bookmarkEnd w:id="5"/>
+    </w:p>
+    <w:p/>
+    <w:p>
+      <w:pPr>
+        <w:ind w:left="708"/>
+      </w:pPr>
+      <w:r>
+        <w:t>El archivo de configuración (</w:t>
+      </w:r>
+      <w:r>
+        <w:rPr>
+          <w:i/>
+        </w:rPr>
+        <w:t>config.txt</w:t>
+      </w:r>
+      <w:r>
+        <w:t xml:space="preserve">) se encuentra dentro del directorio </w:t>
+      </w:r>
+      <w:r>
+        <w:rPr>
+          <w:i/>
+        </w:rPr>
+        <w:t>/</w:t>
+      </w:r>
+      <w:proofErr w:type="spellStart"/>
+      <w:r>
+        <w:rPr>
+          <w:i/>
+        </w:rPr>
+        <w:t>src</w:t>
+      </w:r>
+      <w:proofErr w:type="spellEnd"/>
+      <w:r>
+        <w:t xml:space="preserve">, el </w:t>
+      </w:r>
+      <w:proofErr w:type="spellStart"/>
+      <w:r>
+        <w:t>path</w:t>
+      </w:r>
+      <w:proofErr w:type="spellEnd"/>
+      <w:r>
+        <w:t xml:space="preserve"> completo es </w:t>
+      </w:r>
+      <w:r>
+        <w:rPr>
+          <w:i/>
+        </w:rPr>
+        <w:t>/</w:t>
+      </w:r>
+      <w:proofErr w:type="spellStart"/>
+      <w:r>
+        <w:rPr>
+          <w:i/>
+        </w:rPr>
+        <w:t>src</w:t>
+      </w:r>
+      <w:proofErr w:type="spellEnd"/>
+      <w:r>
+        <w:rPr>
+          <w:i/>
+        </w:rPr>
+        <w:t>/config.txt</w:t>
+      </w:r>
+      <w:r>
+        <w:rPr>
+          <w:i/>
+        </w:rPr>
+        <w:br/>
+      </w:r>
+      <w:r>
+        <w:t xml:space="preserve">Debe contener una cadena de 8 caracteres (de la forma DDMMAAAA) que representan la fecha que la </w:t>
+      </w:r>
+      <w:proofErr w:type="spellStart"/>
+      <w:r>
+        <w:t>apliación</w:t>
+      </w:r>
+      <w:proofErr w:type="spellEnd"/>
+      <w:r>
+        <w:t xml:space="preserve"> asignará a la base de datos durante la ejecución como fecha actual. DD son dos dígitos que corresponden al número de día, MM al mes y AAAA al año.</w:t>
+      </w:r>
+      <w:r>
+        <w:br/>
+        <w:t xml:space="preserve">La aplicación ya viene con el archivo creado y con una fecha por defecto dentro del mismo. Es necesaria la presencia y formato correcto del mismo en la carpeta </w:t>
+      </w:r>
+      <w:r>
+        <w:rPr>
+          <w:i/>
+        </w:rPr>
+        <w:t>/</w:t>
+      </w:r>
+      <w:proofErr w:type="spellStart"/>
+      <w:r>
+        <w:rPr>
+          <w:i/>
+        </w:rPr>
+        <w:t>src</w:t>
+      </w:r>
+      <w:proofErr w:type="spellEnd"/>
+      <w:r>
+        <w:t xml:space="preserve"> para el correcto funcionamiento de la aplicación.</w:t>
+      </w:r>
+    </w:p>
+    <w:p/>
+    <w:p>
+      <w:pPr>
+        <w:rPr>
+          <w:rFonts w:asciiTheme="majorHAnsi" w:eastAsiaTheme="majorEastAsia" w:hAnsiTheme="majorHAnsi" w:cstheme="majorBidi"/>
+          <w:b/>
+          <w:bCs/>
+          <w:color w:val="365F91" w:themeColor="accent1" w:themeShade="BF"/>
+          <w:sz w:val="28"/>
+          <w:szCs w:val="28"/>
+        </w:rPr>
+      </w:pPr>
+      <w:r>
+        <w:br w:type="page"/>
+      </w:r>
+    </w:p>
+    <w:p>
+      <w:pPr>
+        <w:pStyle w:val="Ttulo1"/>
+        <w:numPr>
+          <w:ilvl w:val="0"/>
+          <w:numId w:val="4"/>
+        </w:numPr>
+      </w:pPr>
+      <w:bookmarkStart w:id="6" w:name="_Toc422260392"/>
       <w:r>
         <w:lastRenderedPageBreak/>
         <w:t>Migración de datos desde la tabla maestra</w:t>
@@ -3389,7 +3613,7 @@
       <w:bookmarkEnd w:id="0"/>
       <w:bookmarkEnd w:id="1"/>
       <w:bookmarkEnd w:id="2"/>
-      <w:bookmarkEnd w:id="5"/>
+      <w:bookmarkEnd w:id="6"/>
     </w:p>
     <w:p>
       <w:pPr>
@@ -3436,10 +3660,10 @@
           <w:u w:val="single"/>
         </w:rPr>
       </w:pPr>
-      <w:bookmarkStart w:id="6" w:name="_Toc422210176"/>
-      <w:bookmarkStart w:id="7" w:name="_Toc422211046"/>
-      <w:bookmarkStart w:id="8" w:name="_Toc422209929"/>
-      <w:bookmarkStart w:id="9" w:name="_Toc422240670"/>
+      <w:bookmarkStart w:id="7" w:name="_Toc422210176"/>
+      <w:bookmarkStart w:id="8" w:name="_Toc422211046"/>
+      <w:bookmarkStart w:id="9" w:name="_Toc422209929"/>
+      <w:bookmarkStart w:id="10" w:name="_Toc422260393"/>
       <w:r>
         <w:rPr>
           <w:u w:val="single"/>
@@ -3460,9 +3684,9 @@
         </w:rPr>
         <w:t>:</w:t>
       </w:r>
-      <w:bookmarkEnd w:id="6"/>
       <w:bookmarkEnd w:id="7"/>
-      <w:bookmarkEnd w:id="9"/>
+      <w:bookmarkEnd w:id="8"/>
+      <w:bookmarkEnd w:id="10"/>
     </w:p>
     <w:p>
       <w:pPr>
@@ -3532,7 +3756,7 @@
       <w:r>
         <w:t xml:space="preserve"> para países iguales, por lo que los datos que conforman esta tabla son simplemente una unión de aquellos que corresponden a países asociados a cuentas con aquellos países asociados a clientes.</w:t>
       </w:r>
-      <w:bookmarkEnd w:id="8"/>
+      <w:bookmarkEnd w:id="9"/>
       <w:r>
         <w:br/>
       </w:r>
@@ -3548,9 +3772,9 @@
           <w:u w:val="single"/>
         </w:rPr>
       </w:pPr>
-      <w:bookmarkStart w:id="10" w:name="_Toc422210177"/>
-      <w:bookmarkStart w:id="11" w:name="_Toc422211047"/>
-      <w:bookmarkStart w:id="12" w:name="_Toc422240671"/>
+      <w:bookmarkStart w:id="11" w:name="_Toc422210177"/>
+      <w:bookmarkStart w:id="12" w:name="_Toc422211047"/>
+      <w:bookmarkStart w:id="13" w:name="_Toc422260394"/>
       <w:r>
         <w:rPr>
           <w:u w:val="single"/>
@@ -3571,9 +3795,9 @@
         </w:rPr>
         <w:t>:</w:t>
       </w:r>
-      <w:bookmarkEnd w:id="10"/>
       <w:bookmarkEnd w:id="11"/>
       <w:bookmarkEnd w:id="12"/>
+      <w:bookmarkEnd w:id="13"/>
       <w:r>
         <w:rPr>
           <w:u w:val="single"/>
@@ -3636,9 +3860,9 @@
           <w:u w:val="single"/>
         </w:rPr>
       </w:pPr>
-      <w:bookmarkStart w:id="13" w:name="_Toc422210178"/>
-      <w:bookmarkStart w:id="14" w:name="_Toc422211048"/>
-      <w:bookmarkStart w:id="15" w:name="_Toc422240672"/>
+      <w:bookmarkStart w:id="14" w:name="_Toc422210178"/>
+      <w:bookmarkStart w:id="15" w:name="_Toc422211048"/>
+      <w:bookmarkStart w:id="16" w:name="_Toc422260395"/>
       <w:r>
         <w:rPr>
           <w:u w:val="single"/>
@@ -3659,9 +3883,9 @@
         </w:rPr>
         <w:t>:</w:t>
       </w:r>
-      <w:bookmarkEnd w:id="13"/>
       <w:bookmarkEnd w:id="14"/>
       <w:bookmarkEnd w:id="15"/>
+      <w:bookmarkEnd w:id="16"/>
     </w:p>
     <w:p>
       <w:pPr>
@@ -3723,9 +3947,9 @@
           <w:u w:val="single"/>
         </w:rPr>
       </w:pPr>
-      <w:bookmarkStart w:id="16" w:name="_Toc422210179"/>
-      <w:bookmarkStart w:id="17" w:name="_Toc422211049"/>
-      <w:bookmarkStart w:id="18" w:name="_Toc422240673"/>
+      <w:bookmarkStart w:id="17" w:name="_Toc422210179"/>
+      <w:bookmarkStart w:id="18" w:name="_Toc422211049"/>
+      <w:bookmarkStart w:id="19" w:name="_Toc422260396"/>
       <w:r>
         <w:rPr>
           <w:u w:val="single"/>
@@ -3747,9 +3971,9 @@
         </w:rPr>
         <w:t>:</w:t>
       </w:r>
-      <w:bookmarkEnd w:id="16"/>
       <w:bookmarkEnd w:id="17"/>
       <w:bookmarkEnd w:id="18"/>
+      <w:bookmarkEnd w:id="19"/>
     </w:p>
     <w:p>
       <w:pPr>
@@ -3786,9 +4010,9 @@
           <w:u w:val="single"/>
         </w:rPr>
       </w:pPr>
-      <w:bookmarkStart w:id="19" w:name="_Toc422211050"/>
-      <w:bookmarkStart w:id="20" w:name="_Toc422210180"/>
-      <w:bookmarkStart w:id="21" w:name="_Toc422240674"/>
+      <w:bookmarkStart w:id="20" w:name="_Toc422211050"/>
+      <w:bookmarkStart w:id="21" w:name="_Toc422210180"/>
+      <w:bookmarkStart w:id="22" w:name="_Toc422260397"/>
       <w:r>
         <w:rPr>
           <w:u w:val="single"/>
@@ -3809,8 +4033,8 @@
         </w:rPr>
         <w:t>:</w:t>
       </w:r>
-      <w:bookmarkEnd w:id="19"/>
-      <w:bookmarkEnd w:id="21"/>
+      <w:bookmarkEnd w:id="20"/>
+      <w:bookmarkEnd w:id="22"/>
     </w:p>
     <w:p>
       <w:pPr>
@@ -3819,7 +4043,7 @@
       <w:r>
         <w:t>Esta tabla guarda los datos de las entidades que representan Tarjetas de crédito. La PK de esta tabla es el hash del número de tarjeta, producido por el algoritmo de cifrado SHA256.</w:t>
       </w:r>
-      <w:bookmarkEnd w:id="20"/>
+      <w:bookmarkEnd w:id="21"/>
       <w:r>
         <w:br/>
       </w:r>
@@ -3835,9 +4059,9 @@
           <w:u w:val="single"/>
         </w:rPr>
       </w:pPr>
-      <w:bookmarkStart w:id="22" w:name="_Toc422211051"/>
-      <w:bookmarkStart w:id="23" w:name="_Toc422210181"/>
-      <w:bookmarkStart w:id="24" w:name="_Toc422240675"/>
+      <w:bookmarkStart w:id="23" w:name="_Toc422211051"/>
+      <w:bookmarkStart w:id="24" w:name="_Toc422210181"/>
+      <w:bookmarkStart w:id="25" w:name="_Toc422260398"/>
       <w:r>
         <w:rPr>
           <w:u w:val="single"/>
@@ -3858,8 +4082,8 @@
         </w:rPr>
         <w:t>:</w:t>
       </w:r>
-      <w:bookmarkEnd w:id="22"/>
-      <w:bookmarkEnd w:id="24"/>
+      <w:bookmarkEnd w:id="23"/>
+      <w:bookmarkEnd w:id="25"/>
     </w:p>
     <w:p>
       <w:pPr>
@@ -4367,7 +4591,7 @@
         <w:lastRenderedPageBreak/>
         <w:t>estado de la cuenta y el tipo en caso de ser necesario.</w:t>
       </w:r>
-      <w:bookmarkEnd w:id="23"/>
+      <w:bookmarkEnd w:id="24"/>
       <w:r>
         <w:br/>
       </w:r>
@@ -4383,9 +4607,9 @@
           <w:u w:val="single"/>
         </w:rPr>
       </w:pPr>
-      <w:bookmarkStart w:id="25" w:name="_Toc422211052"/>
-      <w:bookmarkStart w:id="26" w:name="_Toc422210182"/>
-      <w:bookmarkStart w:id="27" w:name="_Toc422240676"/>
+      <w:bookmarkStart w:id="26" w:name="_Toc422211052"/>
+      <w:bookmarkStart w:id="27" w:name="_Toc422210182"/>
+      <w:bookmarkStart w:id="28" w:name="_Toc422260399"/>
       <w:r>
         <w:rPr>
           <w:u w:val="single"/>
@@ -4406,8 +4630,8 @@
         </w:rPr>
         <w:t>:</w:t>
       </w:r>
-      <w:bookmarkEnd w:id="25"/>
-      <w:bookmarkEnd w:id="27"/>
+      <w:bookmarkEnd w:id="26"/>
+      <w:bookmarkEnd w:id="28"/>
       <w:r>
         <w:rPr>
           <w:u w:val="single"/>
@@ -4648,7 +4872,7 @@
       <w:r>
         <w:t>, ya que le muestra al cliente únicamente las tarjetas que tiene registradas a su nombre.</w:t>
       </w:r>
-      <w:bookmarkEnd w:id="26"/>
+      <w:bookmarkEnd w:id="27"/>
       <w:r>
         <w:br/>
       </w:r>
@@ -4664,9 +4888,9 @@
           <w:u w:val="single"/>
         </w:rPr>
       </w:pPr>
-      <w:bookmarkStart w:id="28" w:name="_Toc422211053"/>
-      <w:bookmarkStart w:id="29" w:name="_Toc422210183"/>
-      <w:bookmarkStart w:id="30" w:name="_Toc422240677"/>
+      <w:bookmarkStart w:id="29" w:name="_Toc422211053"/>
+      <w:bookmarkStart w:id="30" w:name="_Toc422210183"/>
+      <w:bookmarkStart w:id="31" w:name="_Toc422260400"/>
       <w:r>
         <w:rPr>
           <w:u w:val="single"/>
@@ -4687,8 +4911,8 @@
         </w:rPr>
         <w:t>:</w:t>
       </w:r>
-      <w:bookmarkEnd w:id="28"/>
-      <w:bookmarkEnd w:id="30"/>
+      <w:bookmarkEnd w:id="29"/>
+      <w:bookmarkEnd w:id="31"/>
     </w:p>
     <w:p>
       <w:pPr>
@@ -4711,7 +4935,7 @@
       <w:r>
         <w:t xml:space="preserve"> como PK.</w:t>
       </w:r>
-      <w:bookmarkEnd w:id="29"/>
+      <w:bookmarkEnd w:id="30"/>
       <w:r>
         <w:br/>
       </w:r>
@@ -4727,9 +4951,9 @@
           <w:u w:val="single"/>
         </w:rPr>
       </w:pPr>
-      <w:bookmarkStart w:id="31" w:name="_Toc422211054"/>
-      <w:bookmarkStart w:id="32" w:name="_Toc422210184"/>
-      <w:bookmarkStart w:id="33" w:name="_Toc422240678"/>
+      <w:bookmarkStart w:id="32" w:name="_Toc422211054"/>
+      <w:bookmarkStart w:id="33" w:name="_Toc422210184"/>
+      <w:bookmarkStart w:id="34" w:name="_Toc422260401"/>
       <w:r>
         <w:rPr>
           <w:u w:val="single"/>
@@ -4750,8 +4974,8 @@
         </w:rPr>
         <w:t>:</w:t>
       </w:r>
-      <w:bookmarkEnd w:id="31"/>
-      <w:bookmarkEnd w:id="33"/>
+      <w:bookmarkEnd w:id="32"/>
+      <w:bookmarkEnd w:id="34"/>
     </w:p>
     <w:p>
       <w:pPr>
@@ -4942,7 +5166,7 @@
       <w:r>
         <w:t xml:space="preserve"> esta manera se puede continuar con el registro del retiro de efectivo.</w:t>
       </w:r>
-      <w:bookmarkEnd w:id="32"/>
+      <w:bookmarkEnd w:id="33"/>
       <w:r>
         <w:br/>
       </w:r>
@@ -4958,9 +5182,9 @@
           <w:u w:val="single"/>
         </w:rPr>
       </w:pPr>
-      <w:bookmarkStart w:id="34" w:name="_Toc422211055"/>
-      <w:bookmarkStart w:id="35" w:name="_Toc422210185"/>
-      <w:bookmarkStart w:id="36" w:name="_Toc422240679"/>
+      <w:bookmarkStart w:id="35" w:name="_Toc422211055"/>
+      <w:bookmarkStart w:id="36" w:name="_Toc422210185"/>
+      <w:bookmarkStart w:id="37" w:name="_Toc422260402"/>
       <w:r>
         <w:rPr>
           <w:u w:val="single"/>
@@ -4981,8 +5205,8 @@
         </w:rPr>
         <w:t>:</w:t>
       </w:r>
-      <w:bookmarkEnd w:id="34"/>
-      <w:bookmarkEnd w:id="36"/>
+      <w:bookmarkEnd w:id="35"/>
+      <w:bookmarkEnd w:id="37"/>
       <w:r>
         <w:rPr>
           <w:u w:val="single"/>
@@ -5134,7 +5358,7 @@
       <w:r>
         <w:t xml:space="preserve"> factura del costo de la transferencia de acuerdo al costo asociado al tipo de cuenta de origen.</w:t>
       </w:r>
-      <w:bookmarkEnd w:id="35"/>
+      <w:bookmarkEnd w:id="36"/>
       <w:r>
         <w:br/>
       </w:r>
@@ -5150,9 +5374,9 @@
           <w:u w:val="single"/>
         </w:rPr>
       </w:pPr>
-      <w:bookmarkStart w:id="37" w:name="_Toc422211056"/>
-      <w:bookmarkStart w:id="38" w:name="_Toc422210186"/>
-      <w:bookmarkStart w:id="39" w:name="_Toc422240680"/>
+      <w:bookmarkStart w:id="38" w:name="_Toc422211056"/>
+      <w:bookmarkStart w:id="39" w:name="_Toc422210186"/>
+      <w:bookmarkStart w:id="40" w:name="_Toc422260403"/>
       <w:r>
         <w:rPr>
           <w:u w:val="single"/>
@@ -5173,8 +5397,8 @@
         </w:rPr>
         <w:t>:</w:t>
       </w:r>
-      <w:bookmarkEnd w:id="37"/>
-      <w:bookmarkEnd w:id="39"/>
+      <w:bookmarkEnd w:id="38"/>
+      <w:bookmarkEnd w:id="40"/>
       <w:r>
         <w:rPr>
           <w:u w:val="single"/>
@@ -5401,7 +5625,7 @@
         <w:br/>
         <w:t>3- Recalcula el nuevo saldo de la cuenta y actualiza la tabla Cuenta.</w:t>
       </w:r>
-      <w:bookmarkEnd w:id="38"/>
+      <w:bookmarkEnd w:id="39"/>
       <w:r>
         <w:br/>
       </w:r>
@@ -5417,9 +5641,9 @@
           <w:u w:val="single"/>
         </w:rPr>
       </w:pPr>
-      <w:bookmarkStart w:id="40" w:name="_Toc422211057"/>
-      <w:bookmarkStart w:id="41" w:name="_Toc422210187"/>
-      <w:bookmarkStart w:id="42" w:name="_Toc422240681"/>
+      <w:bookmarkStart w:id="41" w:name="_Toc422211057"/>
+      <w:bookmarkStart w:id="42" w:name="_Toc422210187"/>
+      <w:bookmarkStart w:id="43" w:name="_Toc422260404"/>
       <w:r>
         <w:rPr>
           <w:u w:val="single"/>
@@ -5440,8 +5664,8 @@
         </w:rPr>
         <w:t>:</w:t>
       </w:r>
-      <w:bookmarkEnd w:id="40"/>
-      <w:bookmarkEnd w:id="42"/>
+      <w:bookmarkEnd w:id="41"/>
+      <w:bookmarkEnd w:id="43"/>
     </w:p>
     <w:p>
       <w:pPr>
@@ -5458,7 +5682,7 @@
       <w:r>
         <w:t>.</w:t>
       </w:r>
-      <w:bookmarkEnd w:id="41"/>
+      <w:bookmarkEnd w:id="42"/>
       <w:r>
         <w:br/>
       </w:r>
@@ -5474,9 +5698,9 @@
           <w:u w:val="single"/>
         </w:rPr>
       </w:pPr>
-      <w:bookmarkStart w:id="43" w:name="_Toc422211058"/>
-      <w:bookmarkStart w:id="44" w:name="_Toc422210188"/>
-      <w:bookmarkStart w:id="45" w:name="_Toc422240682"/>
+      <w:bookmarkStart w:id="44" w:name="_Toc422211058"/>
+      <w:bookmarkStart w:id="45" w:name="_Toc422210188"/>
+      <w:bookmarkStart w:id="46" w:name="_Toc422260405"/>
       <w:r>
         <w:rPr>
           <w:u w:val="single"/>
@@ -5497,8 +5721,8 @@
         </w:rPr>
         <w:t>:</w:t>
       </w:r>
-      <w:bookmarkEnd w:id="43"/>
-      <w:bookmarkEnd w:id="45"/>
+      <w:bookmarkEnd w:id="44"/>
+      <w:bookmarkEnd w:id="46"/>
     </w:p>
     <w:p>
       <w:pPr>
@@ -5535,7 +5759,7 @@
       <w:r>
         <w:t xml:space="preserve"> tiene ese atributo en NULL significa que aún no se ha facturado ese costo (no hay todavía una factura para ese ítem).</w:t>
       </w:r>
-      <w:bookmarkEnd w:id="44"/>
+      <w:bookmarkEnd w:id="45"/>
       <w:r>
         <w:br/>
       </w:r>
@@ -5551,9 +5775,9 @@
           <w:u w:val="single"/>
         </w:rPr>
       </w:pPr>
-      <w:bookmarkStart w:id="46" w:name="_Toc422211059"/>
-      <w:bookmarkStart w:id="47" w:name="_Toc422210189"/>
-      <w:bookmarkStart w:id="48" w:name="_Toc422240683"/>
+      <w:bookmarkStart w:id="47" w:name="_Toc422211059"/>
+      <w:bookmarkStart w:id="48" w:name="_Toc422210189"/>
+      <w:bookmarkStart w:id="49" w:name="_Toc422260406"/>
       <w:r>
         <w:rPr>
           <w:u w:val="single"/>
@@ -5574,8 +5798,8 @@
         </w:rPr>
         <w:t>:</w:t>
       </w:r>
-      <w:bookmarkEnd w:id="46"/>
-      <w:bookmarkEnd w:id="48"/>
+      <w:bookmarkEnd w:id="47"/>
+      <w:bookmarkEnd w:id="49"/>
     </w:p>
     <w:p>
       <w:pPr>
@@ -5603,7 +5827,7 @@
       <w:r>
         <w:t>), que luego se asignarán a los clientes.</w:t>
       </w:r>
-      <w:bookmarkEnd w:id="47"/>
+      <w:bookmarkEnd w:id="48"/>
       <w:r>
         <w:br/>
       </w:r>
@@ -5619,9 +5843,9 @@
           <w:u w:val="single"/>
         </w:rPr>
       </w:pPr>
-      <w:bookmarkStart w:id="49" w:name="_Toc422211060"/>
-      <w:bookmarkStart w:id="50" w:name="_Toc422210190"/>
-      <w:bookmarkStart w:id="51" w:name="_Toc422240684"/>
+      <w:bookmarkStart w:id="50" w:name="_Toc422211060"/>
+      <w:bookmarkStart w:id="51" w:name="_Toc422210190"/>
+      <w:bookmarkStart w:id="52" w:name="_Toc422260407"/>
       <w:r>
         <w:rPr>
           <w:u w:val="single"/>
@@ -5642,8 +5866,8 @@
         </w:rPr>
         <w:t>:</w:t>
       </w:r>
-      <w:bookmarkEnd w:id="49"/>
-      <w:bookmarkEnd w:id="51"/>
+      <w:bookmarkEnd w:id="50"/>
+      <w:bookmarkEnd w:id="52"/>
     </w:p>
     <w:p>
       <w:pPr>
@@ -5656,7 +5880,7 @@
         <w:lastRenderedPageBreak/>
         <w:t>tenga asociadas.</w:t>
       </w:r>
-      <w:bookmarkEnd w:id="50"/>
+      <w:bookmarkEnd w:id="51"/>
       <w:r>
         <w:br/>
       </w:r>
@@ -5672,9 +5896,9 @@
           <w:u w:val="single"/>
         </w:rPr>
       </w:pPr>
-      <w:bookmarkStart w:id="52" w:name="_Toc422211061"/>
-      <w:bookmarkStart w:id="53" w:name="_Toc422210191"/>
-      <w:bookmarkStart w:id="54" w:name="_Toc422240685"/>
+      <w:bookmarkStart w:id="53" w:name="_Toc422211061"/>
+      <w:bookmarkStart w:id="54" w:name="_Toc422210191"/>
+      <w:bookmarkStart w:id="55" w:name="_Toc422260408"/>
       <w:r>
         <w:rPr>
           <w:u w:val="single"/>
@@ -5695,8 +5919,8 @@
         </w:rPr>
         <w:t>:</w:t>
       </w:r>
-      <w:bookmarkEnd w:id="52"/>
-      <w:bookmarkEnd w:id="54"/>
+      <w:bookmarkEnd w:id="53"/>
+      <w:bookmarkEnd w:id="55"/>
     </w:p>
     <w:p>
       <w:pPr>
@@ -5722,7 +5946,7 @@
       <w:r>
         <w:t>)</w:t>
       </w:r>
-      <w:bookmarkEnd w:id="53"/>
+      <w:bookmarkEnd w:id="54"/>
       <w:r>
         <w:br/>
       </w:r>
@@ -5738,9 +5962,9 @@
           <w:u w:val="single"/>
         </w:rPr>
       </w:pPr>
-      <w:bookmarkStart w:id="55" w:name="_Toc422211062"/>
-      <w:bookmarkStart w:id="56" w:name="_Toc422210192"/>
-      <w:bookmarkStart w:id="57" w:name="_Toc422240686"/>
+      <w:bookmarkStart w:id="56" w:name="_Toc422211062"/>
+      <w:bookmarkStart w:id="57" w:name="_Toc422210192"/>
+      <w:bookmarkStart w:id="58" w:name="_Toc422260409"/>
       <w:r>
         <w:rPr>
           <w:u w:val="single"/>
@@ -5761,8 +5985,8 @@
         </w:rPr>
         <w:t>:</w:t>
       </w:r>
-      <w:bookmarkEnd w:id="55"/>
-      <w:bookmarkEnd w:id="57"/>
+      <w:bookmarkEnd w:id="56"/>
+      <w:bookmarkEnd w:id="58"/>
     </w:p>
     <w:p>
       <w:pPr>
@@ -5779,7 +6003,7 @@
       <w:r>
         <w:t>)</w:t>
       </w:r>
-      <w:bookmarkEnd w:id="56"/>
+      <w:bookmarkEnd w:id="57"/>
       <w:r>
         <w:br/>
       </w:r>
@@ -5795,9 +6019,9 @@
           <w:u w:val="single"/>
         </w:rPr>
       </w:pPr>
-      <w:bookmarkStart w:id="58" w:name="_Toc422211063"/>
-      <w:bookmarkStart w:id="59" w:name="_Toc422210193"/>
-      <w:bookmarkStart w:id="60" w:name="_Toc422240687"/>
+      <w:bookmarkStart w:id="59" w:name="_Toc422211063"/>
+      <w:bookmarkStart w:id="60" w:name="_Toc422210193"/>
+      <w:bookmarkStart w:id="61" w:name="_Toc422260410"/>
       <w:r>
         <w:rPr>
           <w:u w:val="single"/>
@@ -5818,8 +6042,8 @@
         </w:rPr>
         <w:t>:</w:t>
       </w:r>
-      <w:bookmarkEnd w:id="58"/>
-      <w:bookmarkEnd w:id="60"/>
+      <w:bookmarkEnd w:id="59"/>
+      <w:bookmarkEnd w:id="61"/>
     </w:p>
     <w:p>
       <w:pPr>
@@ -5834,7 +6058,7 @@
       <w:r>
         <w:t>Vamos a usar como PK un número entero que se autoincrementará.</w:t>
       </w:r>
-      <w:bookmarkEnd w:id="59"/>
+      <w:bookmarkEnd w:id="60"/>
       <w:r>
         <w:br/>
       </w:r>
@@ -5850,9 +6074,9 @@
           <w:u w:val="single"/>
         </w:rPr>
       </w:pPr>
-      <w:bookmarkStart w:id="61" w:name="_Toc422211064"/>
-      <w:bookmarkStart w:id="62" w:name="_Toc422210194"/>
-      <w:bookmarkStart w:id="63" w:name="_Toc422240688"/>
+      <w:bookmarkStart w:id="62" w:name="_Toc422211064"/>
+      <w:bookmarkStart w:id="63" w:name="_Toc422210194"/>
+      <w:bookmarkStart w:id="64" w:name="_Toc422260411"/>
       <w:r>
         <w:rPr>
           <w:u w:val="single"/>
@@ -5873,8 +6097,8 @@
         </w:rPr>
         <w:t>:</w:t>
       </w:r>
-      <w:bookmarkEnd w:id="61"/>
-      <w:bookmarkEnd w:id="63"/>
+      <w:bookmarkEnd w:id="62"/>
+      <w:bookmarkEnd w:id="64"/>
     </w:p>
     <w:p>
       <w:pPr>
@@ -5913,7 +6137,7 @@
         </w:rPr>
         <w:t>.</w:t>
       </w:r>
-      <w:bookmarkEnd w:id="62"/>
+      <w:bookmarkEnd w:id="63"/>
       <w:r>
         <w:rPr>
           <w:b/>
@@ -5932,9 +6156,9 @@
           <w:u w:val="single"/>
         </w:rPr>
       </w:pPr>
-      <w:bookmarkStart w:id="64" w:name="_Toc422211065"/>
-      <w:bookmarkStart w:id="65" w:name="_Toc422210195"/>
-      <w:bookmarkStart w:id="66" w:name="_Toc422240689"/>
+      <w:bookmarkStart w:id="65" w:name="_Toc422211065"/>
+      <w:bookmarkStart w:id="66" w:name="_Toc422210195"/>
+      <w:bookmarkStart w:id="67" w:name="_Toc422260412"/>
       <w:r>
         <w:rPr>
           <w:u w:val="single"/>
@@ -5955,10 +6179,10 @@
         </w:rPr>
         <w:t>:</w:t>
       </w:r>
-      <w:bookmarkEnd w:id="64"/>
-      <w:bookmarkEnd w:id="66"/>
+      <w:bookmarkEnd w:id="65"/>
+      <w:bookmarkEnd w:id="67"/>
     </w:p>
-    <w:bookmarkEnd w:id="65"/>
+    <w:bookmarkEnd w:id="66"/>
     <w:p>
       <w:pPr>
         <w:ind w:left="1416"/>
@@ -6028,18 +6252,18 @@
         </w:numPr>
         <w:ind w:left="714" w:hanging="357"/>
       </w:pPr>
-      <w:bookmarkStart w:id="67" w:name="_Toc422209930"/>
-      <w:bookmarkStart w:id="68" w:name="_Toc422210196"/>
-      <w:bookmarkStart w:id="69" w:name="_Toc422211066"/>
-      <w:bookmarkStart w:id="70" w:name="_Toc422240690"/>
+      <w:bookmarkStart w:id="68" w:name="_Toc422209930"/>
+      <w:bookmarkStart w:id="69" w:name="_Toc422210196"/>
+      <w:bookmarkStart w:id="70" w:name="_Toc422211066"/>
+      <w:bookmarkStart w:id="71" w:name="_Toc422260413"/>
       <w:r>
         <w:lastRenderedPageBreak/>
         <w:t>Generación de listados estadísticos.</w:t>
       </w:r>
-      <w:bookmarkEnd w:id="67"/>
       <w:bookmarkEnd w:id="68"/>
       <w:bookmarkEnd w:id="69"/>
       <w:bookmarkEnd w:id="70"/>
+      <w:bookmarkEnd w:id="71"/>
     </w:p>
     <w:p>
       <w:pPr>
@@ -6071,18 +6295,18 @@
         </w:numPr>
         <w:outlineLvl w:val="0"/>
       </w:pPr>
-      <w:bookmarkStart w:id="71" w:name="_Toc422211067"/>
-      <w:bookmarkStart w:id="72" w:name="_Toc422209931"/>
-      <w:bookmarkStart w:id="73" w:name="_Toc422210197"/>
-      <w:bookmarkStart w:id="74" w:name="_Toc422240691"/>
+      <w:bookmarkStart w:id="72" w:name="_Toc422211067"/>
+      <w:bookmarkStart w:id="73" w:name="_Toc422209931"/>
+      <w:bookmarkStart w:id="74" w:name="_Toc422210197"/>
+      <w:bookmarkStart w:id="75" w:name="_Toc422260414"/>
       <w:r>
         <w:rPr>
           <w:u w:val="single"/>
         </w:rPr>
         <w:t>Clientes que alguna de sus cuentas fueron inhabilitadas por no pagar los costos de transacción.</w:t>
       </w:r>
-      <w:bookmarkEnd w:id="71"/>
-      <w:bookmarkEnd w:id="74"/>
+      <w:bookmarkEnd w:id="72"/>
+      <w:bookmarkEnd w:id="75"/>
     </w:p>
     <w:p>
       <w:pPr>
@@ -6111,8 +6335,8 @@
       <w:r>
         <w:t>. Se consideran únicamente las inhabilitaciones que se hayan producido por llegar a 5 transacciones sin pagar.</w:t>
       </w:r>
-      <w:bookmarkEnd w:id="72"/>
       <w:bookmarkEnd w:id="73"/>
+      <w:bookmarkEnd w:id="74"/>
       <w:r>
         <w:br/>
       </w:r>
@@ -6128,17 +6352,17 @@
           <w:u w:val="single"/>
         </w:rPr>
       </w:pPr>
-      <w:bookmarkStart w:id="75" w:name="_Toc422211068"/>
-      <w:bookmarkStart w:id="76" w:name="_Toc422210198"/>
-      <w:bookmarkStart w:id="77" w:name="_Toc422240692"/>
+      <w:bookmarkStart w:id="76" w:name="_Toc422211068"/>
+      <w:bookmarkStart w:id="77" w:name="_Toc422210198"/>
+      <w:bookmarkStart w:id="78" w:name="_Toc422260415"/>
       <w:r>
         <w:rPr>
           <w:u w:val="single"/>
         </w:rPr>
         <w:t>Clientes con mayor cantidad de comisiones facturadas en todas sus cuentas.</w:t>
       </w:r>
-      <w:bookmarkEnd w:id="75"/>
-      <w:bookmarkEnd w:id="77"/>
+      <w:bookmarkEnd w:id="76"/>
+      <w:bookmarkEnd w:id="78"/>
     </w:p>
     <w:p>
       <w:pPr>
@@ -6172,7 +6396,7 @@
       <w:r>
         <w:t>. De acuerdo a los comentarios proporcionados por los ayudantes en el grupo de Google, tomamos en cuenta únicamente las comisiones generadas por transferencias para el cálculo estadístico de este listado.</w:t>
       </w:r>
-      <w:bookmarkEnd w:id="76"/>
+      <w:bookmarkEnd w:id="77"/>
       <w:r>
         <w:br/>
       </w:r>
@@ -6188,17 +6412,17 @@
           <w:u w:val="single"/>
         </w:rPr>
       </w:pPr>
-      <w:bookmarkStart w:id="78" w:name="_Toc422211069"/>
-      <w:bookmarkStart w:id="79" w:name="_Toc422210199"/>
-      <w:bookmarkStart w:id="80" w:name="_Toc422240693"/>
+      <w:bookmarkStart w:id="79" w:name="_Toc422211069"/>
+      <w:bookmarkStart w:id="80" w:name="_Toc422210199"/>
+      <w:bookmarkStart w:id="81" w:name="_Toc422260416"/>
       <w:r>
         <w:rPr>
           <w:u w:val="single"/>
         </w:rPr>
         <w:t>Clientes con mayor cantidad de transferencias entre sí.</w:t>
       </w:r>
-      <w:bookmarkEnd w:id="78"/>
-      <w:bookmarkEnd w:id="80"/>
+      <w:bookmarkEnd w:id="79"/>
+      <w:bookmarkEnd w:id="81"/>
     </w:p>
     <w:p>
       <w:pPr>
@@ -6256,7 +6480,7 @@
       <w:r>
         <w:t>" entre cuentas propias.</w:t>
       </w:r>
-      <w:bookmarkEnd w:id="79"/>
+      <w:bookmarkEnd w:id="80"/>
       <w:r>
         <w:br/>
       </w:r>
@@ -6272,9 +6496,9 @@
           <w:u w:val="single"/>
         </w:rPr>
       </w:pPr>
-      <w:bookmarkStart w:id="81" w:name="_Toc422211070"/>
-      <w:bookmarkStart w:id="82" w:name="_Toc422210200"/>
-      <w:bookmarkStart w:id="83" w:name="_Toc422240694"/>
+      <w:bookmarkStart w:id="82" w:name="_Toc422211070"/>
+      <w:bookmarkStart w:id="83" w:name="_Toc422210200"/>
+      <w:bookmarkStart w:id="84" w:name="_Toc422260417"/>
       <w:r>
         <w:rPr>
           <w:u w:val="single"/>
@@ -6293,8 +6517,8 @@
         </w:rPr>
         <w:t>ses con mayor cantidad de movimientos tanto ingresos como egresos.</w:t>
       </w:r>
-      <w:bookmarkEnd w:id="81"/>
-      <w:bookmarkEnd w:id="83"/>
+      <w:bookmarkEnd w:id="82"/>
+      <w:bookmarkEnd w:id="84"/>
     </w:p>
     <w:p>
       <w:pPr>
@@ -6334,7 +6558,7 @@
       <w:r>
         <w:t>ses únicamente a ingresos o retiros de dinero sobre cuentas que estén asociadas a un determinado país. No se tienen en cuenta las transferencias.</w:t>
       </w:r>
-      <w:bookmarkEnd w:id="82"/>
+      <w:bookmarkEnd w:id="83"/>
       <w:r>
         <w:br/>
       </w:r>
@@ -6350,17 +6574,17 @@
           <w:u w:val="single"/>
         </w:rPr>
       </w:pPr>
-      <w:bookmarkStart w:id="84" w:name="_Toc422211071"/>
-      <w:bookmarkStart w:id="85" w:name="_Toc422210201"/>
-      <w:bookmarkStart w:id="86" w:name="_Toc422240695"/>
+      <w:bookmarkStart w:id="85" w:name="_Toc422211071"/>
+      <w:bookmarkStart w:id="86" w:name="_Toc422210201"/>
+      <w:bookmarkStart w:id="87" w:name="_Toc422260418"/>
       <w:r>
         <w:rPr>
           <w:u w:val="single"/>
         </w:rPr>
         <w:t>Total facturado para los distintos tipos de cuentas.</w:t>
       </w:r>
-      <w:bookmarkEnd w:id="84"/>
-      <w:bookmarkEnd w:id="86"/>
+      <w:bookmarkEnd w:id="85"/>
+      <w:bookmarkEnd w:id="87"/>
     </w:p>
     <w:p>
       <w:pPr>
@@ -6388,7 +6612,7 @@
       <w:r>
         <w:t>.</w:t>
       </w:r>
-      <w:bookmarkEnd w:id="85"/>
+      <w:bookmarkEnd w:id="86"/>
       <w:r>
         <w:tab/>
       </w:r>
@@ -6403,12 +6627,12 @@
         </w:numPr>
         <w:ind w:left="714" w:hanging="357"/>
       </w:pPr>
-      <w:bookmarkStart w:id="87" w:name="_Toc422240696"/>
+      <w:bookmarkStart w:id="88" w:name="_Toc422260419"/>
       <w:r>
         <w:lastRenderedPageBreak/>
         <w:t>Listado de usuarios y contraseñas</w:t>
       </w:r>
-      <w:bookmarkEnd w:id="87"/>
+      <w:bookmarkEnd w:id="88"/>
     </w:p>
     <w:p/>
     <w:p>
@@ -21548,11 +21772,11 @@
           <w:numId w:val="4"/>
         </w:numPr>
       </w:pPr>
-      <w:bookmarkStart w:id="88" w:name="_Toc422240697"/>
+      <w:bookmarkStart w:id="89" w:name="_Toc422260420"/>
       <w:r>
         <w:t>DER</w:t>
       </w:r>
-      <w:bookmarkEnd w:id="88"/>
+      <w:bookmarkEnd w:id="89"/>
     </w:p>
     <w:p/>
     <w:p>
@@ -23243,7 +23467,7 @@
 </file>
 
 <file path=customXml/itemProps1.xml><?xml version="1.0" encoding="utf-8"?>
-<ds:datastoreItem xmlns:ds="http://schemas.openxmlformats.org/officeDocument/2006/customXml" ds:itemID="{DC47EA30-D846-46FB-AAE9-EACC64ACDCF0}">
+<ds:datastoreItem xmlns:ds="http://schemas.openxmlformats.org/officeDocument/2006/customXml" ds:itemID="{1FEA2B0E-B812-4AF7-919A-B6698766E4B7}">
   <ds:schemaRefs>
     <ds:schemaRef ds:uri="http://schemas.openxmlformats.org/officeDocument/2006/bibliography"/>
   </ds:schemaRefs>

</xml_diff>